<commit_message>
multiplying 2 numbers all signs
</commit_message>
<xml_diff>
--- a/OPD/lab4/ОПД_ЛР4_Чураков_P3131.docx
+++ b/OPD/lab4/ОПД_ЛР4_Чураков_P3131.docx
@@ -541,6 +541,13 @@
     </w:p>
     <w:sdt>
       <w:sdtPr>
+        <w:rPr>
+          <w:rFonts w:ascii="Calibri" w:eastAsia="Calibri" w:hAnsi="Calibri" w:cstheme="minorBidi"/>
+          <w:color w:val="auto"/>
+          <w:sz w:val="22"/>
+          <w:szCs w:val="22"/>
+          <w:lang w:eastAsia="en-US"/>
+        </w:rPr>
         <w:id w:val="680164571"/>
         <w:docPartObj>
           <w:docPartGallery w:val="Table of Contents"/>
@@ -549,13 +556,8 @@
       </w:sdtPr>
       <w:sdtEndPr>
         <w:rPr>
-          <w:rFonts w:ascii="Calibri" w:eastAsia="Calibri" w:hAnsi="Calibri" w:cstheme="minorBidi"/>
           <w:b/>
           <w:bCs/>
-          <w:color w:val="auto"/>
-          <w:sz w:val="22"/>
-          <w:szCs w:val="22"/>
-          <w:lang w:eastAsia="en-US"/>
         </w:rPr>
       </w:sdtEndPr>
       <w:sdtContent>
@@ -10057,6 +10059,7 @@
       </w:pPr>
       <w:r>
         <w:rPr>
+          <w:noProof/>
           <w:lang w:val="en-US"/>
         </w:rPr>
         <w:drawing>
@@ -10097,6 +10100,11 @@
       </w:r>
     </w:p>
     <w:p>
+      <w:pPr>
+        <w:rPr>
+          <w:lang w:val="en-US"/>
+        </w:rPr>
+      </w:pPr>
       <w:r>
         <w:rPr>
           <w:lang w:val="en-US"/>
@@ -10161,6 +10169,11 @@
       </w:r>
     </w:p>
     <w:p>
+      <w:pPr>
+        <w:rPr>
+          <w:lang w:val="en-US"/>
+        </w:rPr>
+      </w:pPr>
       <w:r>
         <w:rPr>
           <w:lang w:val="en-US"/>
@@ -10276,6 +10289,11 @@
       </w:r>
     </w:p>
     <w:p>
+      <w:pPr>
+        <w:rPr>
+          <w:lang w:val="en-US"/>
+        </w:rPr>
+      </w:pPr>
       <w:r>
         <w:rPr>
           <w:lang w:val="en-US"/>
@@ -14745,7 +14763,6 @@
           </w:tcPr>
           <w:p>
             <w:r>
-              <w:lastRenderedPageBreak/>
               <w:t>463</w:t>
             </w:r>
           </w:p>
@@ -17029,6 +17046,7 @@
       </w:pPr>
       <w:bookmarkStart w:id="7" w:name="_Toc162608551"/>
       <w:r>
+        <w:lastRenderedPageBreak/>
         <w:t>Вывод</w:t>
       </w:r>
       <w:bookmarkEnd w:id="7"/>
@@ -17625,6 +17643,7 @@
   <w:style w:type="character" w:default="1" w:styleId="a0">
     <w:name w:val="Default Paragraph Font"/>
     <w:uiPriority w:val="1"/>
+    <w:semiHidden/>
     <w:unhideWhenUsed/>
   </w:style>
   <w:style w:type="table" w:default="1" w:styleId="a1">

</xml_diff>